<commit_message>
Samuel’s Problem Theorem [Revised] | (12:09 (W . I . B[Waktu Indonesia bagian Barat]), 21/01/2026), Batam, Kepulauan Riau Indonesia | #REVOLUSINUSANTARA2026 #LAWANPEMERINTAHINDONESIAKORUPPENINDASRAKYATINDONESIADENGANPENGETAHUAN #RAKYATMANAYANGKAUWAKILKAN #LAWANRAKYATOLIGARKI #LAWANOLIGARKI
Samuel’s Problem Theorem [Revised] | (12:09 (W . I . B[Waktu Indonesia bagian Barat]), 21/01/2026), Batam, Kepulauan Riau Indonesia | #REVOLUSINUSANTARA2026 #LAWANPEMERINTAHINDONESIAKORUPPENINDASRAKYATINDONESIADENGANPENGETAHUAN #RAKYATMANAYANGKAUWAKILKAN #LAWANRAKYATOLIGARKI #LAWANOLIGARKI
</commit_message>
<xml_diff>
--- a/Samuel's Problem Theorem [Revised].docx
+++ b/Samuel's Problem Theorem [Revised].docx
@@ -10,7 +10,6 @@
           <w:rFonts w:ascii="Times New Roman" w:eastAsiaTheme="minorEastAsia" w:hAnsi="Times New Roman" w:cs="Times New Roman"/>
           <w:sz w:val="24"/>
           <w:szCs w:val="24"/>
-          <w:lang w:val="id-ID"/>
         </w:rPr>
       </w:pPr>
       <w:r>
@@ -38,9 +37,26 @@
           <w:rFonts w:ascii="Times New Roman" w:eastAsiaTheme="minorEastAsia" w:hAnsi="Times New Roman" w:cs="Times New Roman"/>
           <w:sz w:val="24"/>
           <w:szCs w:val="24"/>
-          <w:lang w:val="id-ID"/>
-        </w:rPr>
-        <w:t>by : Samuel Hasiholan Omega Purba, S. Tr. T.</w:t>
+        </w:rPr>
+        <w:t>[</w:t>
+      </w:r>
+      <w:r>
+        <w:rPr>
+          <w:rFonts w:ascii="Times New Roman" w:eastAsiaTheme="minorEastAsia" w:hAnsi="Times New Roman" w:cs="Times New Roman"/>
+          <w:i/>
+          <w:iCs/>
+          <w:sz w:val="24"/>
+          <w:szCs w:val="24"/>
+        </w:rPr>
+        <w:t>Revised</w:t>
+      </w:r>
+      <w:r>
+        <w:rPr>
+          <w:rFonts w:ascii="Times New Roman" w:eastAsiaTheme="minorEastAsia" w:hAnsi="Times New Roman" w:cs="Times New Roman"/>
+          <w:sz w:val="24"/>
+          <w:szCs w:val="24"/>
+        </w:rPr>
+        <w:t>]</w:t>
       </w:r>
     </w:p>
     <w:p>
@@ -54,6 +70,7 @@
           <w:lang w:val="id-ID"/>
         </w:rPr>
       </w:pPr>
+      <w:proofErr w:type="spellStart"/>
       <w:r>
         <w:rPr>
           <w:rFonts w:ascii="Times New Roman" w:eastAsiaTheme="minorEastAsia" w:hAnsi="Times New Roman" w:cs="Times New Roman"/>
@@ -61,7 +78,37 @@
           <w:szCs w:val="24"/>
           <w:lang w:val="id-ID"/>
         </w:rPr>
-        <w:t>Teknik Elektro</w:t>
+        <w:t>by</w:t>
+      </w:r>
+      <w:proofErr w:type="spellEnd"/>
+      <w:r>
+        <w:rPr>
+          <w:rFonts w:ascii="Times New Roman" w:eastAsiaTheme="minorEastAsia" w:hAnsi="Times New Roman" w:cs="Times New Roman"/>
+          <w:sz w:val="24"/>
+          <w:szCs w:val="24"/>
+          <w:lang w:val="id-ID"/>
+        </w:rPr>
+        <w:t xml:space="preserve"> : Samuel Hasiholan Omega Purba, S. </w:t>
+      </w:r>
+      <w:proofErr w:type="spellStart"/>
+      <w:r>
+        <w:rPr>
+          <w:rFonts w:ascii="Times New Roman" w:eastAsiaTheme="minorEastAsia" w:hAnsi="Times New Roman" w:cs="Times New Roman"/>
+          <w:sz w:val="24"/>
+          <w:szCs w:val="24"/>
+          <w:lang w:val="id-ID"/>
+        </w:rPr>
+        <w:t>Tr</w:t>
+      </w:r>
+      <w:proofErr w:type="spellEnd"/>
+      <w:r>
+        <w:rPr>
+          <w:rFonts w:ascii="Times New Roman" w:eastAsiaTheme="minorEastAsia" w:hAnsi="Times New Roman" w:cs="Times New Roman"/>
+          <w:sz w:val="24"/>
+          <w:szCs w:val="24"/>
+          <w:lang w:val="id-ID"/>
+        </w:rPr>
+        <w:t>. T.</w:t>
       </w:r>
     </w:p>
     <w:p>
@@ -82,7 +129,39 @@
           <w:szCs w:val="24"/>
           <w:lang w:val="id-ID"/>
         </w:rPr>
-        <w:t>Prodi Teknik Robotika dan Kecerdasan buatan</w:t>
+        <w:t>Teknik Elektro</w:t>
+      </w:r>
+    </w:p>
+    <w:p>
+      <w:pPr>
+        <w:spacing w:line="360" w:lineRule="auto"/>
+        <w:jc w:val="center"/>
+        <w:rPr>
+          <w:rFonts w:ascii="Times New Roman" w:eastAsiaTheme="minorEastAsia" w:hAnsi="Times New Roman" w:cs="Times New Roman"/>
+          <w:sz w:val="24"/>
+          <w:szCs w:val="24"/>
+          <w:lang w:val="id-ID"/>
+        </w:rPr>
+      </w:pPr>
+      <w:proofErr w:type="spellStart"/>
+      <w:r>
+        <w:rPr>
+          <w:rFonts w:ascii="Times New Roman" w:eastAsiaTheme="minorEastAsia" w:hAnsi="Times New Roman" w:cs="Times New Roman"/>
+          <w:sz w:val="24"/>
+          <w:szCs w:val="24"/>
+          <w:lang w:val="id-ID"/>
+        </w:rPr>
+        <w:t>Prodi</w:t>
+      </w:r>
+      <w:proofErr w:type="spellEnd"/>
+      <w:r>
+        <w:rPr>
+          <w:rFonts w:ascii="Times New Roman" w:eastAsiaTheme="minorEastAsia" w:hAnsi="Times New Roman" w:cs="Times New Roman"/>
+          <w:sz w:val="24"/>
+          <w:szCs w:val="24"/>
+          <w:lang w:val="id-ID"/>
+        </w:rPr>
+        <w:t xml:space="preserve"> Teknik Robotika dan Kecerdasan buatan</w:t>
       </w:r>
     </w:p>
     <w:p>
@@ -204,12 +283,12 @@
                       <w:sz w:val="24"/>
                       <w:szCs w:val="24"/>
                     </w:rPr>
-                    <m:t>k</m:t>
+                    <m:t>1</m:t>
                   </m:r>
                 </m:num>
                 <m:den>
-                  <m:sSup>
-                    <m:sSupPr>
+                  <m:d>
+                    <m:dPr>
                       <m:ctrlPr>
                         <w:rPr>
                           <w:rFonts w:ascii="Cambria Math" w:hAnsi="Cambria Math" w:cs="Times New Roman"/>
@@ -218,28 +297,80 @@
                           <w:szCs w:val="24"/>
                         </w:rPr>
                       </m:ctrlPr>
-                    </m:sSupPr>
+                    </m:dPr>
                     <m:e>
-                      <m:r>
-                        <w:rPr>
-                          <w:rFonts w:ascii="Cambria Math" w:hAnsi="Cambria Math" w:cs="Times New Roman"/>
-                          <w:sz w:val="24"/>
-                          <w:szCs w:val="24"/>
-                        </w:rPr>
-                        <m:t>n</m:t>
-                      </m:r>
+                      <m:sSub>
+                        <m:sSubPr>
+                          <m:ctrlPr>
+                            <w:rPr>
+                              <w:rFonts w:ascii="Cambria Math" w:hAnsi="Cambria Math" w:cs="Times New Roman"/>
+                              <w:i/>
+                              <w:sz w:val="24"/>
+                              <w:szCs w:val="24"/>
+                            </w:rPr>
+                          </m:ctrlPr>
+                        </m:sSubPr>
+                        <m:e>
+                          <m:r>
+                            <w:rPr>
+                              <w:rFonts w:ascii="Cambria Math" w:hAnsi="Cambria Math" w:cs="Times New Roman"/>
+                              <w:sz w:val="24"/>
+                              <w:szCs w:val="24"/>
+                            </w:rPr>
+                            <m:t>k</m:t>
+                          </m:r>
+                        </m:e>
+                        <m:sub>
+                          <m:d>
+                            <m:dPr>
+                              <m:ctrlPr>
+                                <w:rPr>
+                                  <w:rFonts w:ascii="Cambria Math" w:hAnsi="Cambria Math" w:cs="Times New Roman"/>
+                                  <w:i/>
+                                  <w:sz w:val="24"/>
+                                  <w:szCs w:val="24"/>
+                                </w:rPr>
+                              </m:ctrlPr>
+                            </m:dPr>
+                            <m:e>
+                              <m:sSup>
+                                <m:sSupPr>
+                                  <m:ctrlPr>
+                                    <w:rPr>
+                                      <w:rFonts w:ascii="Cambria Math" w:hAnsi="Cambria Math" w:cs="Times New Roman"/>
+                                      <w:i/>
+                                      <w:sz w:val="24"/>
+                                      <w:szCs w:val="24"/>
+                                    </w:rPr>
+                                  </m:ctrlPr>
+                                </m:sSupPr>
+                                <m:e>
+                                  <m:r>
+                                    <w:rPr>
+                                      <w:rFonts w:ascii="Cambria Math" w:hAnsi="Cambria Math" w:cs="Times New Roman"/>
+                                      <w:sz w:val="24"/>
+                                      <w:szCs w:val="24"/>
+                                    </w:rPr>
+                                    <m:t>n</m:t>
+                                  </m:r>
+                                </m:e>
+                                <m:sup>
+                                  <m:r>
+                                    <w:rPr>
+                                      <w:rFonts w:ascii="Cambria Math" w:hAnsi="Cambria Math" w:cs="Times New Roman"/>
+                                      <w:sz w:val="24"/>
+                                      <w:szCs w:val="24"/>
+                                    </w:rPr>
+                                    <m:t>x</m:t>
+                                  </m:r>
+                                </m:sup>
+                              </m:sSup>
+                            </m:e>
+                          </m:d>
+                        </m:sub>
+                      </m:sSub>
                     </m:e>
-                    <m:sup>
-                      <m:r>
-                        <w:rPr>
-                          <w:rFonts w:ascii="Cambria Math" w:hAnsi="Cambria Math" w:cs="Times New Roman"/>
-                          <w:sz w:val="24"/>
-                          <w:szCs w:val="24"/>
-                        </w:rPr>
-                        <m:t>x</m:t>
-                      </m:r>
-                    </m:sup>
-                  </m:sSup>
+                  </m:d>
                 </m:den>
               </m:f>
             </m:e>
@@ -522,7 +653,25 @@
           <w:sz w:val="24"/>
           <w:szCs w:val="24"/>
         </w:rPr>
-        <w:t>-Kata dan Se-Perbuatan ”</w:t>
+        <w:t>-Kata dan Se-</w:t>
+      </w:r>
+      <w:proofErr w:type="spellStart"/>
+      <w:r>
+        <w:rPr>
+          <w:rFonts w:ascii="Times New Roman" w:hAnsi="Times New Roman" w:cs="Times New Roman"/>
+          <w:sz w:val="24"/>
+          <w:szCs w:val="24"/>
+        </w:rPr>
+        <w:t>Perbuatan</w:t>
+      </w:r>
+      <w:proofErr w:type="spellEnd"/>
+      <w:r>
+        <w:rPr>
+          <w:rFonts w:ascii="Times New Roman" w:hAnsi="Times New Roman" w:cs="Times New Roman"/>
+          <w:sz w:val="24"/>
+          <w:szCs w:val="24"/>
+        </w:rPr>
+        <w:t xml:space="preserve"> ”</w:t>
       </w:r>
     </w:p>
     <w:p>
@@ -541,7 +690,25 @@
           <w:sz w:val="24"/>
           <w:szCs w:val="24"/>
         </w:rPr>
-        <w:t>Samuel Hasiholan Omega, S. Tr. T. (</w:t>
+        <w:t xml:space="preserve">Samuel </w:t>
+      </w:r>
+      <w:proofErr w:type="spellStart"/>
+      <w:r>
+        <w:rPr>
+          <w:rFonts w:ascii="Times New Roman" w:hAnsi="Times New Roman" w:cs="Times New Roman"/>
+          <w:sz w:val="24"/>
+          <w:szCs w:val="24"/>
+        </w:rPr>
+        <w:t>Hasiholan</w:t>
+      </w:r>
+      <w:proofErr w:type="spellEnd"/>
+      <w:r>
+        <w:rPr>
+          <w:rFonts w:ascii="Times New Roman" w:hAnsi="Times New Roman" w:cs="Times New Roman"/>
+          <w:sz w:val="24"/>
+          <w:szCs w:val="24"/>
+        </w:rPr>
+        <w:t xml:space="preserve"> Omega, S. Tr. T. (</w:t>
       </w:r>
       <w:proofErr w:type="gramStart"/>
       <w:r>
@@ -579,7 +746,16 @@
           <w:sz w:val="24"/>
           <w:szCs w:val="24"/>
         </w:rPr>
-        <w:t>“ Sebaik</w:t>
+        <w:t xml:space="preserve">“ </w:t>
+      </w:r>
+      <w:proofErr w:type="spellStart"/>
+      <w:r>
+        <w:rPr>
+          <w:rFonts w:ascii="Times New Roman" w:hAnsi="Times New Roman" w:cs="Times New Roman"/>
+          <w:sz w:val="24"/>
+          <w:szCs w:val="24"/>
+        </w:rPr>
+        <w:t>Sebaik</w:t>
       </w:r>
       <w:proofErr w:type="gramEnd"/>
       <w:r>
@@ -588,7 +764,196 @@
           <w:sz w:val="24"/>
           <w:szCs w:val="24"/>
         </w:rPr>
-        <w:t>-baik nya Manusia adalah Manusia yang Berguna dan Bermanfaat, orang tidak akan bertanya Agama mu apa. ”</w:t>
+        <w:t>-baik</w:t>
+      </w:r>
+      <w:proofErr w:type="spellEnd"/>
+      <w:r>
+        <w:rPr>
+          <w:rFonts w:ascii="Times New Roman" w:hAnsi="Times New Roman" w:cs="Times New Roman"/>
+          <w:sz w:val="24"/>
+          <w:szCs w:val="24"/>
+        </w:rPr>
+        <w:t xml:space="preserve"> </w:t>
+      </w:r>
+      <w:proofErr w:type="spellStart"/>
+      <w:r>
+        <w:rPr>
+          <w:rFonts w:ascii="Times New Roman" w:hAnsi="Times New Roman" w:cs="Times New Roman"/>
+          <w:sz w:val="24"/>
+          <w:szCs w:val="24"/>
+        </w:rPr>
+        <w:t>nya</w:t>
+      </w:r>
+      <w:proofErr w:type="spellEnd"/>
+      <w:r>
+        <w:rPr>
+          <w:rFonts w:ascii="Times New Roman" w:hAnsi="Times New Roman" w:cs="Times New Roman"/>
+          <w:sz w:val="24"/>
+          <w:szCs w:val="24"/>
+        </w:rPr>
+        <w:t xml:space="preserve"> </w:t>
+      </w:r>
+      <w:proofErr w:type="spellStart"/>
+      <w:r>
+        <w:rPr>
+          <w:rFonts w:ascii="Times New Roman" w:hAnsi="Times New Roman" w:cs="Times New Roman"/>
+          <w:sz w:val="24"/>
+          <w:szCs w:val="24"/>
+        </w:rPr>
+        <w:t>Manusia</w:t>
+      </w:r>
+      <w:proofErr w:type="spellEnd"/>
+      <w:r>
+        <w:rPr>
+          <w:rFonts w:ascii="Times New Roman" w:hAnsi="Times New Roman" w:cs="Times New Roman"/>
+          <w:sz w:val="24"/>
+          <w:szCs w:val="24"/>
+        </w:rPr>
+        <w:t xml:space="preserve"> </w:t>
+      </w:r>
+      <w:proofErr w:type="spellStart"/>
+      <w:r>
+        <w:rPr>
+          <w:rFonts w:ascii="Times New Roman" w:hAnsi="Times New Roman" w:cs="Times New Roman"/>
+          <w:sz w:val="24"/>
+          <w:szCs w:val="24"/>
+        </w:rPr>
+        <w:t>adalah</w:t>
+      </w:r>
+      <w:proofErr w:type="spellEnd"/>
+      <w:r>
+        <w:rPr>
+          <w:rFonts w:ascii="Times New Roman" w:hAnsi="Times New Roman" w:cs="Times New Roman"/>
+          <w:sz w:val="24"/>
+          <w:szCs w:val="24"/>
+        </w:rPr>
+        <w:t xml:space="preserve"> </w:t>
+      </w:r>
+      <w:proofErr w:type="spellStart"/>
+      <w:r>
+        <w:rPr>
+          <w:rFonts w:ascii="Times New Roman" w:hAnsi="Times New Roman" w:cs="Times New Roman"/>
+          <w:sz w:val="24"/>
+          <w:szCs w:val="24"/>
+        </w:rPr>
+        <w:t>Manusia</w:t>
+      </w:r>
+      <w:proofErr w:type="spellEnd"/>
+      <w:r>
+        <w:rPr>
+          <w:rFonts w:ascii="Times New Roman" w:hAnsi="Times New Roman" w:cs="Times New Roman"/>
+          <w:sz w:val="24"/>
+          <w:szCs w:val="24"/>
+        </w:rPr>
+        <w:t xml:space="preserve"> yang </w:t>
+      </w:r>
+      <w:proofErr w:type="spellStart"/>
+      <w:r>
+        <w:rPr>
+          <w:rFonts w:ascii="Times New Roman" w:hAnsi="Times New Roman" w:cs="Times New Roman"/>
+          <w:sz w:val="24"/>
+          <w:szCs w:val="24"/>
+        </w:rPr>
+        <w:t>Berguna</w:t>
+      </w:r>
+      <w:proofErr w:type="spellEnd"/>
+      <w:r>
+        <w:rPr>
+          <w:rFonts w:ascii="Times New Roman" w:hAnsi="Times New Roman" w:cs="Times New Roman"/>
+          <w:sz w:val="24"/>
+          <w:szCs w:val="24"/>
+        </w:rPr>
+        <w:t xml:space="preserve"> dan </w:t>
+      </w:r>
+      <w:proofErr w:type="spellStart"/>
+      <w:r>
+        <w:rPr>
+          <w:rFonts w:ascii="Times New Roman" w:hAnsi="Times New Roman" w:cs="Times New Roman"/>
+          <w:sz w:val="24"/>
+          <w:szCs w:val="24"/>
+        </w:rPr>
+        <w:t>Bermanfaat</w:t>
+      </w:r>
+      <w:proofErr w:type="spellEnd"/>
+      <w:r>
+        <w:rPr>
+          <w:rFonts w:ascii="Times New Roman" w:hAnsi="Times New Roman" w:cs="Times New Roman"/>
+          <w:sz w:val="24"/>
+          <w:szCs w:val="24"/>
+        </w:rPr>
+        <w:t xml:space="preserve">, orang </w:t>
+      </w:r>
+      <w:proofErr w:type="spellStart"/>
+      <w:r>
+        <w:rPr>
+          <w:rFonts w:ascii="Times New Roman" w:hAnsi="Times New Roman" w:cs="Times New Roman"/>
+          <w:sz w:val="24"/>
+          <w:szCs w:val="24"/>
+        </w:rPr>
+        <w:t>tidak</w:t>
+      </w:r>
+      <w:proofErr w:type="spellEnd"/>
+      <w:r>
+        <w:rPr>
+          <w:rFonts w:ascii="Times New Roman" w:hAnsi="Times New Roman" w:cs="Times New Roman"/>
+          <w:sz w:val="24"/>
+          <w:szCs w:val="24"/>
+        </w:rPr>
+        <w:t xml:space="preserve"> </w:t>
+      </w:r>
+      <w:proofErr w:type="spellStart"/>
+      <w:r>
+        <w:rPr>
+          <w:rFonts w:ascii="Times New Roman" w:hAnsi="Times New Roman" w:cs="Times New Roman"/>
+          <w:sz w:val="24"/>
+          <w:szCs w:val="24"/>
+        </w:rPr>
+        <w:t>akan</w:t>
+      </w:r>
+      <w:proofErr w:type="spellEnd"/>
+      <w:r>
+        <w:rPr>
+          <w:rFonts w:ascii="Times New Roman" w:hAnsi="Times New Roman" w:cs="Times New Roman"/>
+          <w:sz w:val="24"/>
+          <w:szCs w:val="24"/>
+        </w:rPr>
+        <w:t xml:space="preserve"> </w:t>
+      </w:r>
+      <w:proofErr w:type="spellStart"/>
+      <w:r>
+        <w:rPr>
+          <w:rFonts w:ascii="Times New Roman" w:hAnsi="Times New Roman" w:cs="Times New Roman"/>
+          <w:sz w:val="24"/>
+          <w:szCs w:val="24"/>
+        </w:rPr>
+        <w:t>bertanya</w:t>
+      </w:r>
+      <w:proofErr w:type="spellEnd"/>
+      <w:r>
+        <w:rPr>
+          <w:rFonts w:ascii="Times New Roman" w:hAnsi="Times New Roman" w:cs="Times New Roman"/>
+          <w:sz w:val="24"/>
+          <w:szCs w:val="24"/>
+        </w:rPr>
+        <w:t xml:space="preserve"> Agama mu </w:t>
+      </w:r>
+      <w:proofErr w:type="spellStart"/>
+      <w:r>
+        <w:rPr>
+          <w:rFonts w:ascii="Times New Roman" w:hAnsi="Times New Roman" w:cs="Times New Roman"/>
+          <w:sz w:val="24"/>
+          <w:szCs w:val="24"/>
+        </w:rPr>
+        <w:t>apa</w:t>
+      </w:r>
+      <w:proofErr w:type="spellEnd"/>
+      <w:r>
+        <w:rPr>
+          <w:rFonts w:ascii="Times New Roman" w:hAnsi="Times New Roman" w:cs="Times New Roman"/>
+          <w:sz w:val="24"/>
+          <w:szCs w:val="24"/>
+        </w:rPr>
+        <w:t>. ”</w:t>
       </w:r>
     </w:p>
     <w:p>

</xml_diff>